<commit_message>
Sustituyo parcialmente por BootStrap
</commit_message>
<xml_diff>
--- a/Desarrollo.docx
+++ b/Desarrollo.docx
@@ -17,975 +17,11 @@
             <w:tcW w:w="11335" w:type="dxa"/>
           </w:tcPr>
           <w:p>
-            <w:r>
-              <w:t xml:space="preserve">Uso conexión a </w:t>
-            </w:r>
-            <w:proofErr w:type="spellStart"/>
-            <w:r>
-              <w:t>VPSmam</w:t>
-            </w:r>
-            <w:proofErr w:type="spellEnd"/>
-            <w:r>
-              <w:t xml:space="preserve"> en Server.database.js</w:t>
-            </w:r>
-          </w:p>
-          <w:p>
-            <w:pPr>
-              <w:shd w:val="clear" w:color="auto" w:fill="1E1E1E"/>
-              <w:spacing w:line="285" w:lineRule="atLeast"/>
-              <w:rPr>
-                <w:rFonts w:ascii="Consolas" w:eastAsia="Times New Roman" w:hAnsi="Consolas" w:cs="Times New Roman"/>
-                <w:color w:val="C5C8C6"/>
-                <w:sz w:val="21"/>
-                <w:szCs w:val="21"/>
-                <w:lang w:eastAsia="es-ES"/>
-              </w:rPr>
-            </w:pPr>
-            <w:proofErr w:type="spellStart"/>
-            <w:r>
-              <w:rPr>
-                <w:rFonts w:ascii="Consolas" w:eastAsia="Times New Roman" w:hAnsi="Consolas" w:cs="Times New Roman"/>
-                <w:color w:val="9872A2"/>
-                <w:sz w:val="21"/>
-                <w:szCs w:val="21"/>
-                <w:lang w:eastAsia="es-ES"/>
-              </w:rPr>
-              <w:t>const</w:t>
-            </w:r>
-            <w:proofErr w:type="spellEnd"/>
-            <w:r>
-              <w:rPr>
-                <w:rFonts w:ascii="Consolas" w:eastAsia="Times New Roman" w:hAnsi="Consolas" w:cs="Times New Roman"/>
-                <w:color w:val="C5C8C6"/>
-                <w:sz w:val="21"/>
-                <w:szCs w:val="21"/>
-                <w:lang w:eastAsia="es-ES"/>
-              </w:rPr>
-              <w:t xml:space="preserve"> </w:t>
-            </w:r>
-            <w:proofErr w:type="spellStart"/>
-            <w:r>
-              <w:rPr>
-                <w:rFonts w:ascii="Consolas" w:eastAsia="Times New Roman" w:hAnsi="Consolas" w:cs="Times New Roman"/>
-                <w:color w:val="6089B4"/>
-                <w:sz w:val="21"/>
-                <w:szCs w:val="21"/>
-                <w:lang w:eastAsia="es-ES"/>
-              </w:rPr>
-              <w:t>mongoose</w:t>
-            </w:r>
-            <w:proofErr w:type="spellEnd"/>
-            <w:r>
-              <w:rPr>
-                <w:rFonts w:ascii="Consolas" w:eastAsia="Times New Roman" w:hAnsi="Consolas" w:cs="Times New Roman"/>
-                <w:color w:val="C5C8C6"/>
-                <w:sz w:val="21"/>
-                <w:szCs w:val="21"/>
-                <w:lang w:eastAsia="es-ES"/>
-              </w:rPr>
-              <w:t xml:space="preserve"> </w:t>
-            </w:r>
-            <w:r>
-              <w:rPr>
-                <w:rFonts w:ascii="Consolas" w:eastAsia="Times New Roman" w:hAnsi="Consolas" w:cs="Times New Roman"/>
-                <w:color w:val="676867"/>
-                <w:sz w:val="21"/>
-                <w:szCs w:val="21"/>
-                <w:lang w:eastAsia="es-ES"/>
-              </w:rPr>
-              <w:t>=</w:t>
-            </w:r>
-            <w:r>
-              <w:rPr>
-                <w:rFonts w:ascii="Consolas" w:eastAsia="Times New Roman" w:hAnsi="Consolas" w:cs="Times New Roman"/>
-                <w:color w:val="C5C8C6"/>
-                <w:sz w:val="21"/>
-                <w:szCs w:val="21"/>
-                <w:lang w:eastAsia="es-ES"/>
-              </w:rPr>
-              <w:t xml:space="preserve"> </w:t>
-            </w:r>
-            <w:proofErr w:type="spellStart"/>
-            <w:r>
-              <w:rPr>
-                <w:rFonts w:ascii="Consolas" w:eastAsia="Times New Roman" w:hAnsi="Consolas" w:cs="Times New Roman"/>
-                <w:color w:val="9872A2"/>
-                <w:sz w:val="21"/>
-                <w:szCs w:val="21"/>
-                <w:lang w:eastAsia="es-ES"/>
-              </w:rPr>
-              <w:t>require</w:t>
-            </w:r>
-            <w:proofErr w:type="spellEnd"/>
-            <w:r>
-              <w:rPr>
-                <w:rFonts w:ascii="Consolas" w:eastAsia="Times New Roman" w:hAnsi="Consolas" w:cs="Times New Roman"/>
-                <w:color w:val="C5C8C6"/>
-                <w:sz w:val="21"/>
-                <w:szCs w:val="21"/>
-                <w:lang w:eastAsia="es-ES"/>
-              </w:rPr>
-              <w:t>(</w:t>
-            </w:r>
-            <w:r>
-              <w:rPr>
-                <w:rFonts w:ascii="Consolas" w:eastAsia="Times New Roman" w:hAnsi="Consolas" w:cs="Times New Roman"/>
-                <w:color w:val="9AA83A"/>
-                <w:sz w:val="21"/>
-                <w:szCs w:val="21"/>
-                <w:lang w:eastAsia="es-ES"/>
-              </w:rPr>
-              <w:t>'</w:t>
-            </w:r>
-            <w:proofErr w:type="spellStart"/>
-            <w:r>
-              <w:rPr>
-                <w:rFonts w:ascii="Consolas" w:eastAsia="Times New Roman" w:hAnsi="Consolas" w:cs="Times New Roman"/>
-                <w:color w:val="9AA83A"/>
-                <w:sz w:val="21"/>
-                <w:szCs w:val="21"/>
-                <w:lang w:eastAsia="es-ES"/>
-              </w:rPr>
-              <w:t>mongoose</w:t>
-            </w:r>
-            <w:proofErr w:type="spellEnd"/>
-            <w:r>
-              <w:rPr>
-                <w:rFonts w:ascii="Consolas" w:eastAsia="Times New Roman" w:hAnsi="Consolas" w:cs="Times New Roman"/>
-                <w:color w:val="9AA83A"/>
-                <w:sz w:val="21"/>
-                <w:szCs w:val="21"/>
-                <w:lang w:eastAsia="es-ES"/>
-              </w:rPr>
-              <w:t>'</w:t>
-            </w:r>
-            <w:r>
-              <w:rPr>
-                <w:rFonts w:ascii="Consolas" w:eastAsia="Times New Roman" w:hAnsi="Consolas" w:cs="Times New Roman"/>
-                <w:color w:val="C5C8C6"/>
-                <w:sz w:val="21"/>
-                <w:szCs w:val="21"/>
-                <w:lang w:eastAsia="es-ES"/>
-              </w:rPr>
-              <w:t>);</w:t>
-            </w:r>
-          </w:p>
-          <w:p>
-            <w:pPr>
-              <w:shd w:val="clear" w:color="auto" w:fill="1E1E1E"/>
-              <w:spacing w:line="285" w:lineRule="atLeast"/>
-              <w:rPr>
-                <w:rFonts w:ascii="Consolas" w:eastAsia="Times New Roman" w:hAnsi="Consolas" w:cs="Times New Roman"/>
-                <w:color w:val="C5C8C6"/>
-                <w:sz w:val="21"/>
-                <w:szCs w:val="21"/>
-                <w:lang w:eastAsia="es-ES"/>
-              </w:rPr>
-            </w:pPr>
-            <w:r>
-              <w:rPr>
-                <w:rFonts w:ascii="Consolas" w:eastAsia="Times New Roman" w:hAnsi="Consolas" w:cs="Times New Roman"/>
-                <w:color w:val="9A9B99"/>
-                <w:sz w:val="21"/>
-                <w:szCs w:val="21"/>
-                <w:lang w:eastAsia="es-ES"/>
-              </w:rPr>
-              <w:t xml:space="preserve">// </w:t>
-            </w:r>
-            <w:proofErr w:type="spellStart"/>
-            <w:r>
-              <w:rPr>
-                <w:rFonts w:ascii="Consolas" w:eastAsia="Times New Roman" w:hAnsi="Consolas" w:cs="Times New Roman"/>
-                <w:color w:val="9A9B99"/>
-                <w:sz w:val="21"/>
-                <w:szCs w:val="21"/>
-                <w:lang w:eastAsia="es-ES"/>
-              </w:rPr>
-              <w:t>const</w:t>
-            </w:r>
-            <w:proofErr w:type="spellEnd"/>
-            <w:r>
-              <w:rPr>
-                <w:rFonts w:ascii="Consolas" w:eastAsia="Times New Roman" w:hAnsi="Consolas" w:cs="Times New Roman"/>
-                <w:color w:val="9A9B99"/>
-                <w:sz w:val="21"/>
-                <w:szCs w:val="21"/>
-                <w:lang w:eastAsia="es-ES"/>
-              </w:rPr>
-              <w:t xml:space="preserve"> URI = '</w:t>
-            </w:r>
-            <w:proofErr w:type="spellStart"/>
-            <w:r>
-              <w:rPr>
-                <w:rFonts w:ascii="Consolas" w:eastAsia="Times New Roman" w:hAnsi="Consolas" w:cs="Times New Roman"/>
-                <w:color w:val="9A9B99"/>
-                <w:sz w:val="21"/>
-                <w:szCs w:val="21"/>
-                <w:lang w:eastAsia="es-ES"/>
-              </w:rPr>
-              <w:t>mongodb</w:t>
-            </w:r>
-            <w:proofErr w:type="spellEnd"/>
-            <w:r>
-              <w:rPr>
-                <w:rFonts w:ascii="Consolas" w:eastAsia="Times New Roman" w:hAnsi="Consolas" w:cs="Times New Roman"/>
-                <w:color w:val="9A9B99"/>
-                <w:sz w:val="21"/>
-                <w:szCs w:val="21"/>
-                <w:lang w:eastAsia="es-ES"/>
-              </w:rPr>
-              <w:t>://localhost/mean-</w:t>
-            </w:r>
-            <w:proofErr w:type="spellStart"/>
-            <w:r>
-              <w:rPr>
-                <w:rFonts w:ascii="Consolas" w:eastAsia="Times New Roman" w:hAnsi="Consolas" w:cs="Times New Roman"/>
-                <w:color w:val="9A9B99"/>
-                <w:sz w:val="21"/>
-                <w:szCs w:val="21"/>
-                <w:lang w:eastAsia="es-ES"/>
-              </w:rPr>
-              <w:t>crud</w:t>
-            </w:r>
-            <w:proofErr w:type="spellEnd"/>
-            <w:r>
-              <w:rPr>
-                <w:rFonts w:ascii="Consolas" w:eastAsia="Times New Roman" w:hAnsi="Consolas" w:cs="Times New Roman"/>
-                <w:color w:val="9A9B99"/>
-                <w:sz w:val="21"/>
-                <w:szCs w:val="21"/>
-                <w:lang w:eastAsia="es-ES"/>
-              </w:rPr>
-              <w:t>';</w:t>
-            </w:r>
-          </w:p>
-          <w:p>
-            <w:pPr>
-              <w:shd w:val="clear" w:color="auto" w:fill="1E1E1E"/>
-              <w:spacing w:line="285" w:lineRule="atLeast"/>
-              <w:rPr>
-                <w:rFonts w:ascii="Consolas" w:eastAsia="Times New Roman" w:hAnsi="Consolas" w:cs="Times New Roman"/>
-                <w:color w:val="C5C8C6"/>
-                <w:sz w:val="21"/>
-                <w:szCs w:val="21"/>
-                <w:lang w:eastAsia="es-ES"/>
-              </w:rPr>
-            </w:pPr>
-            <w:proofErr w:type="spellStart"/>
-            <w:r>
-              <w:rPr>
-                <w:rFonts w:ascii="Consolas" w:eastAsia="Times New Roman" w:hAnsi="Consolas" w:cs="Times New Roman"/>
-                <w:color w:val="9872A2"/>
-                <w:sz w:val="21"/>
-                <w:szCs w:val="21"/>
-                <w:lang w:eastAsia="es-ES"/>
-              </w:rPr>
-              <w:t>const</w:t>
-            </w:r>
-            <w:proofErr w:type="spellEnd"/>
-            <w:r>
-              <w:rPr>
-                <w:rFonts w:ascii="Consolas" w:eastAsia="Times New Roman" w:hAnsi="Consolas" w:cs="Times New Roman"/>
-                <w:color w:val="C5C8C6"/>
-                <w:sz w:val="21"/>
-                <w:szCs w:val="21"/>
-                <w:lang w:eastAsia="es-ES"/>
-              </w:rPr>
-              <w:t xml:space="preserve"> </w:t>
-            </w:r>
-            <w:r>
-              <w:rPr>
-                <w:rFonts w:ascii="Consolas" w:eastAsia="Times New Roman" w:hAnsi="Consolas" w:cs="Times New Roman"/>
-                <w:color w:val="6089B4"/>
-                <w:sz w:val="21"/>
-                <w:szCs w:val="21"/>
-                <w:lang w:eastAsia="es-ES"/>
-              </w:rPr>
-              <w:t>URI</w:t>
-            </w:r>
-            <w:r>
-              <w:rPr>
-                <w:rFonts w:ascii="Consolas" w:eastAsia="Times New Roman" w:hAnsi="Consolas" w:cs="Times New Roman"/>
-                <w:color w:val="C5C8C6"/>
-                <w:sz w:val="21"/>
-                <w:szCs w:val="21"/>
-                <w:lang w:eastAsia="es-ES"/>
-              </w:rPr>
-              <w:t xml:space="preserve"> </w:t>
-            </w:r>
-            <w:r>
-              <w:rPr>
-                <w:rFonts w:ascii="Consolas" w:eastAsia="Times New Roman" w:hAnsi="Consolas" w:cs="Times New Roman"/>
-                <w:color w:val="676867"/>
-                <w:sz w:val="21"/>
-                <w:szCs w:val="21"/>
-                <w:lang w:eastAsia="es-ES"/>
-              </w:rPr>
-              <w:t>=</w:t>
-            </w:r>
-            <w:r>
-              <w:rPr>
-                <w:rFonts w:ascii="Consolas" w:eastAsia="Times New Roman" w:hAnsi="Consolas" w:cs="Times New Roman"/>
-                <w:color w:val="C5C8C6"/>
-                <w:sz w:val="21"/>
-                <w:szCs w:val="21"/>
-                <w:lang w:eastAsia="es-ES"/>
-              </w:rPr>
-              <w:t xml:space="preserve"> </w:t>
-            </w:r>
-            <w:r>
-              <w:rPr>
-                <w:rFonts w:ascii="Consolas" w:eastAsia="Times New Roman" w:hAnsi="Consolas" w:cs="Times New Roman"/>
-                <w:color w:val="9AA83A"/>
-                <w:sz w:val="21"/>
-                <w:szCs w:val="21"/>
-                <w:lang w:eastAsia="es-ES"/>
-              </w:rPr>
-              <w:t>'</w:t>
-            </w:r>
-            <w:proofErr w:type="spellStart"/>
-            <w:r>
-              <w:rPr>
-                <w:rFonts w:ascii="Consolas" w:eastAsia="Times New Roman" w:hAnsi="Consolas" w:cs="Times New Roman"/>
-                <w:color w:val="9AA83A"/>
-                <w:sz w:val="21"/>
-                <w:szCs w:val="21"/>
-                <w:lang w:eastAsia="es-ES"/>
-              </w:rPr>
-              <w:t>mongodb</w:t>
-            </w:r>
-            <w:proofErr w:type="spellEnd"/>
-            <w:r>
-              <w:rPr>
-                <w:rFonts w:ascii="Consolas" w:eastAsia="Times New Roman" w:hAnsi="Consolas" w:cs="Times New Roman"/>
-                <w:color w:val="9AA83A"/>
-                <w:sz w:val="21"/>
-                <w:szCs w:val="21"/>
-                <w:lang w:eastAsia="es-ES"/>
-              </w:rPr>
-              <w:t>://139.59.152.136:27017/mean-</w:t>
-            </w:r>
-            <w:proofErr w:type="spellStart"/>
-            <w:r>
-              <w:rPr>
-                <w:rFonts w:ascii="Consolas" w:eastAsia="Times New Roman" w:hAnsi="Consolas" w:cs="Times New Roman"/>
-                <w:color w:val="9AA83A"/>
-                <w:sz w:val="21"/>
-                <w:szCs w:val="21"/>
-                <w:lang w:eastAsia="es-ES"/>
-              </w:rPr>
-              <w:t>crud</w:t>
-            </w:r>
-            <w:proofErr w:type="spellEnd"/>
-            <w:r>
-              <w:rPr>
-                <w:rFonts w:ascii="Consolas" w:eastAsia="Times New Roman" w:hAnsi="Consolas" w:cs="Times New Roman"/>
-                <w:color w:val="9AA83A"/>
-                <w:sz w:val="21"/>
-                <w:szCs w:val="21"/>
-                <w:lang w:eastAsia="es-ES"/>
-              </w:rPr>
-              <w:t>'</w:t>
-            </w:r>
-            <w:r>
-              <w:rPr>
-                <w:rFonts w:ascii="Consolas" w:eastAsia="Times New Roman" w:hAnsi="Consolas" w:cs="Times New Roman"/>
-                <w:color w:val="C5C8C6"/>
-                <w:sz w:val="21"/>
-                <w:szCs w:val="21"/>
-                <w:lang w:eastAsia="es-ES"/>
-              </w:rPr>
-              <w:t>;</w:t>
-            </w:r>
-          </w:p>
-          <w:p>
-            <w:pPr>
-              <w:shd w:val="clear" w:color="auto" w:fill="1E1E1E"/>
-              <w:spacing w:line="285" w:lineRule="atLeast"/>
-              <w:rPr>
-                <w:rFonts w:ascii="Consolas" w:eastAsia="Times New Roman" w:hAnsi="Consolas" w:cs="Times New Roman"/>
-                <w:color w:val="C5C8C6"/>
-                <w:sz w:val="21"/>
-                <w:szCs w:val="21"/>
-                <w:lang w:eastAsia="es-ES"/>
-              </w:rPr>
-            </w:pPr>
-          </w:p>
-          <w:p>
-            <w:pPr>
-              <w:shd w:val="clear" w:color="auto" w:fill="1E1E1E"/>
-              <w:spacing w:line="285" w:lineRule="atLeast"/>
-              <w:rPr>
-                <w:rFonts w:ascii="Consolas" w:eastAsia="Times New Roman" w:hAnsi="Consolas" w:cs="Times New Roman"/>
-                <w:color w:val="C5C8C6"/>
-                <w:sz w:val="21"/>
-                <w:szCs w:val="21"/>
-                <w:lang w:eastAsia="es-ES"/>
-              </w:rPr>
-            </w:pPr>
-            <w:proofErr w:type="spellStart"/>
-            <w:proofErr w:type="gramStart"/>
-            <w:r>
-              <w:rPr>
-                <w:rFonts w:ascii="Consolas" w:eastAsia="Times New Roman" w:hAnsi="Consolas" w:cs="Times New Roman"/>
-                <w:color w:val="6089B4"/>
-                <w:sz w:val="21"/>
-                <w:szCs w:val="21"/>
-                <w:lang w:eastAsia="es-ES"/>
-              </w:rPr>
-              <w:t>mongoose</w:t>
-            </w:r>
-            <w:r>
-              <w:rPr>
-                <w:rFonts w:ascii="Consolas" w:eastAsia="Times New Roman" w:hAnsi="Consolas" w:cs="Times New Roman"/>
-                <w:color w:val="C5C8C6"/>
-                <w:sz w:val="21"/>
-                <w:szCs w:val="21"/>
-                <w:lang w:eastAsia="es-ES"/>
-              </w:rPr>
-              <w:t>.</w:t>
-            </w:r>
-            <w:r>
-              <w:rPr>
-                <w:rFonts w:ascii="Consolas" w:eastAsia="Times New Roman" w:hAnsi="Consolas" w:cs="Times New Roman"/>
-                <w:color w:val="CE6700"/>
-                <w:sz w:val="21"/>
-                <w:szCs w:val="21"/>
-                <w:lang w:eastAsia="es-ES"/>
-              </w:rPr>
-              <w:t>connect</w:t>
-            </w:r>
-            <w:proofErr w:type="spellEnd"/>
-            <w:proofErr w:type="gramEnd"/>
-            <w:r>
-              <w:rPr>
-                <w:rFonts w:ascii="Consolas" w:eastAsia="Times New Roman" w:hAnsi="Consolas" w:cs="Times New Roman"/>
-                <w:color w:val="C5C8C6"/>
-                <w:sz w:val="21"/>
-                <w:szCs w:val="21"/>
-                <w:lang w:eastAsia="es-ES"/>
-              </w:rPr>
-              <w:t>(</w:t>
-            </w:r>
-            <w:r>
-              <w:rPr>
-                <w:rFonts w:ascii="Consolas" w:eastAsia="Times New Roman" w:hAnsi="Consolas" w:cs="Times New Roman"/>
-                <w:color w:val="6089B4"/>
-                <w:sz w:val="21"/>
-                <w:szCs w:val="21"/>
-                <w:lang w:eastAsia="es-ES"/>
-              </w:rPr>
-              <w:t>URI</w:t>
-            </w:r>
-            <w:r>
-              <w:rPr>
-                <w:rFonts w:ascii="Consolas" w:eastAsia="Times New Roman" w:hAnsi="Consolas" w:cs="Times New Roman"/>
-                <w:color w:val="C5C8C6"/>
-                <w:sz w:val="21"/>
-                <w:szCs w:val="21"/>
-                <w:lang w:eastAsia="es-ES"/>
-              </w:rPr>
-              <w:t>)</w:t>
-            </w:r>
-          </w:p>
-          <w:p>
-            <w:pPr>
-              <w:shd w:val="clear" w:color="auto" w:fill="1E1E1E"/>
-              <w:spacing w:line="285" w:lineRule="atLeast"/>
-              <w:rPr>
-                <w:rFonts w:ascii="Consolas" w:eastAsia="Times New Roman" w:hAnsi="Consolas" w:cs="Times New Roman"/>
-                <w:color w:val="C5C8C6"/>
-                <w:sz w:val="21"/>
-                <w:szCs w:val="21"/>
-                <w:lang w:eastAsia="es-ES"/>
-              </w:rPr>
-            </w:pPr>
-            <w:r>
-              <w:rPr>
-                <w:rFonts w:ascii="Consolas" w:eastAsia="Times New Roman" w:hAnsi="Consolas" w:cs="Times New Roman"/>
-                <w:color w:val="C5C8C6"/>
-                <w:sz w:val="21"/>
-                <w:szCs w:val="21"/>
-                <w:lang w:eastAsia="es-ES"/>
-              </w:rPr>
-              <w:t xml:space="preserve">    </w:t>
-            </w:r>
-            <w:proofErr w:type="gramStart"/>
-            <w:r>
-              <w:rPr>
-                <w:rFonts w:ascii="Consolas" w:eastAsia="Times New Roman" w:hAnsi="Consolas" w:cs="Times New Roman"/>
-                <w:color w:val="C5C8C6"/>
-                <w:sz w:val="21"/>
-                <w:szCs w:val="21"/>
-                <w:lang w:eastAsia="es-ES"/>
-              </w:rPr>
-              <w:t>.</w:t>
-            </w:r>
-            <w:proofErr w:type="spellStart"/>
-            <w:r>
-              <w:rPr>
-                <w:rFonts w:ascii="Consolas" w:eastAsia="Times New Roman" w:hAnsi="Consolas" w:cs="Times New Roman"/>
-                <w:color w:val="CE6700"/>
-                <w:sz w:val="21"/>
-                <w:szCs w:val="21"/>
-                <w:lang w:eastAsia="es-ES"/>
-              </w:rPr>
-              <w:t>then</w:t>
-            </w:r>
-            <w:proofErr w:type="spellEnd"/>
-            <w:proofErr w:type="gramEnd"/>
-            <w:r>
-              <w:rPr>
-                <w:rFonts w:ascii="Consolas" w:eastAsia="Times New Roman" w:hAnsi="Consolas" w:cs="Times New Roman"/>
-                <w:color w:val="C5C8C6"/>
-                <w:sz w:val="21"/>
-                <w:szCs w:val="21"/>
-                <w:lang w:eastAsia="es-ES"/>
-              </w:rPr>
-              <w:t>(</w:t>
-            </w:r>
-            <w:proofErr w:type="spellStart"/>
-            <w:r>
-              <w:rPr>
-                <w:rFonts w:ascii="Consolas" w:eastAsia="Times New Roman" w:hAnsi="Consolas" w:cs="Times New Roman"/>
-                <w:color w:val="6089B4"/>
-                <w:sz w:val="21"/>
-                <w:szCs w:val="21"/>
-                <w:lang w:eastAsia="es-ES"/>
-              </w:rPr>
-              <w:t>db</w:t>
-            </w:r>
-            <w:proofErr w:type="spellEnd"/>
-            <w:r>
-              <w:rPr>
-                <w:rFonts w:ascii="Consolas" w:eastAsia="Times New Roman" w:hAnsi="Consolas" w:cs="Times New Roman"/>
-                <w:color w:val="C5C8C6"/>
-                <w:sz w:val="21"/>
-                <w:szCs w:val="21"/>
-                <w:lang w:eastAsia="es-ES"/>
-              </w:rPr>
-              <w:t xml:space="preserve"> </w:t>
-            </w:r>
-            <w:r>
-              <w:rPr>
-                <w:rFonts w:ascii="Consolas" w:eastAsia="Times New Roman" w:hAnsi="Consolas" w:cs="Times New Roman"/>
-                <w:color w:val="9872A2"/>
-                <w:sz w:val="21"/>
-                <w:szCs w:val="21"/>
-                <w:lang w:eastAsia="es-ES"/>
-              </w:rPr>
-              <w:t>=&gt;</w:t>
-            </w:r>
-            <w:r>
-              <w:rPr>
-                <w:rFonts w:ascii="Consolas" w:eastAsia="Times New Roman" w:hAnsi="Consolas" w:cs="Times New Roman"/>
-                <w:color w:val="C5C8C6"/>
-                <w:sz w:val="21"/>
-                <w:szCs w:val="21"/>
-                <w:lang w:eastAsia="es-ES"/>
-              </w:rPr>
-              <w:t xml:space="preserve"> </w:t>
-            </w:r>
-            <w:r>
-              <w:rPr>
-                <w:rFonts w:ascii="Consolas" w:eastAsia="Times New Roman" w:hAnsi="Consolas" w:cs="Times New Roman"/>
-                <w:color w:val="C7444A"/>
-                <w:sz w:val="21"/>
-                <w:szCs w:val="21"/>
-                <w:lang w:eastAsia="es-ES"/>
-              </w:rPr>
-              <w:t>console</w:t>
-            </w:r>
-            <w:r>
-              <w:rPr>
-                <w:rFonts w:ascii="Consolas" w:eastAsia="Times New Roman" w:hAnsi="Consolas" w:cs="Times New Roman"/>
-                <w:color w:val="C5C8C6"/>
-                <w:sz w:val="21"/>
-                <w:szCs w:val="21"/>
-                <w:lang w:eastAsia="es-ES"/>
-              </w:rPr>
-              <w:t>.</w:t>
-            </w:r>
-            <w:r>
-              <w:rPr>
-                <w:rFonts w:ascii="Consolas" w:eastAsia="Times New Roman" w:hAnsi="Consolas" w:cs="Times New Roman"/>
-                <w:color w:val="9872A2"/>
-                <w:sz w:val="21"/>
-                <w:szCs w:val="21"/>
-                <w:lang w:eastAsia="es-ES"/>
-              </w:rPr>
-              <w:t>log</w:t>
-            </w:r>
-            <w:r>
-              <w:rPr>
-                <w:rFonts w:ascii="Consolas" w:eastAsia="Times New Roman" w:hAnsi="Consolas" w:cs="Times New Roman"/>
-                <w:color w:val="C5C8C6"/>
-                <w:sz w:val="21"/>
-                <w:szCs w:val="21"/>
-                <w:lang w:eastAsia="es-ES"/>
-              </w:rPr>
-              <w:t>(</w:t>
-            </w:r>
-            <w:r>
-              <w:rPr>
-                <w:rFonts w:ascii="Consolas" w:eastAsia="Times New Roman" w:hAnsi="Consolas" w:cs="Times New Roman"/>
-                <w:color w:val="9AA83A"/>
-                <w:sz w:val="21"/>
-                <w:szCs w:val="21"/>
-                <w:lang w:eastAsia="es-ES"/>
-              </w:rPr>
-              <w:t>'</w:t>
-            </w:r>
-            <w:proofErr w:type="spellStart"/>
-            <w:r>
-              <w:rPr>
-                <w:rFonts w:ascii="Consolas" w:eastAsia="Times New Roman" w:hAnsi="Consolas" w:cs="Times New Roman"/>
-                <w:color w:val="9AA83A"/>
-                <w:sz w:val="21"/>
-                <w:szCs w:val="21"/>
-                <w:lang w:eastAsia="es-ES"/>
-              </w:rPr>
-              <w:t>db</w:t>
-            </w:r>
-            <w:proofErr w:type="spellEnd"/>
-            <w:r>
-              <w:rPr>
-                <w:rFonts w:ascii="Consolas" w:eastAsia="Times New Roman" w:hAnsi="Consolas" w:cs="Times New Roman"/>
-                <w:color w:val="9AA83A"/>
-                <w:sz w:val="21"/>
-                <w:szCs w:val="21"/>
-                <w:lang w:eastAsia="es-ES"/>
-              </w:rPr>
-              <w:t xml:space="preserve"> </w:t>
-            </w:r>
-            <w:proofErr w:type="spellStart"/>
-            <w:r>
-              <w:rPr>
-                <w:rFonts w:ascii="Consolas" w:eastAsia="Times New Roman" w:hAnsi="Consolas" w:cs="Times New Roman"/>
-                <w:color w:val="9AA83A"/>
-                <w:sz w:val="21"/>
-                <w:szCs w:val="21"/>
-                <w:lang w:eastAsia="es-ES"/>
-              </w:rPr>
-              <w:t>is</w:t>
-            </w:r>
-            <w:proofErr w:type="spellEnd"/>
-            <w:r>
-              <w:rPr>
-                <w:rFonts w:ascii="Consolas" w:eastAsia="Times New Roman" w:hAnsi="Consolas" w:cs="Times New Roman"/>
-                <w:color w:val="9AA83A"/>
-                <w:sz w:val="21"/>
-                <w:szCs w:val="21"/>
-                <w:lang w:eastAsia="es-ES"/>
-              </w:rPr>
-              <w:t xml:space="preserve"> </w:t>
-            </w:r>
-            <w:proofErr w:type="spellStart"/>
-            <w:r>
-              <w:rPr>
-                <w:rFonts w:ascii="Consolas" w:eastAsia="Times New Roman" w:hAnsi="Consolas" w:cs="Times New Roman"/>
-                <w:color w:val="9AA83A"/>
-                <w:sz w:val="21"/>
-                <w:szCs w:val="21"/>
-                <w:lang w:eastAsia="es-ES"/>
-              </w:rPr>
-              <w:t>connected</w:t>
-            </w:r>
-            <w:proofErr w:type="spellEnd"/>
-            <w:r>
-              <w:rPr>
-                <w:rFonts w:ascii="Consolas" w:eastAsia="Times New Roman" w:hAnsi="Consolas" w:cs="Times New Roman"/>
-                <w:color w:val="9AA83A"/>
-                <w:sz w:val="21"/>
-                <w:szCs w:val="21"/>
-                <w:lang w:eastAsia="es-ES"/>
-              </w:rPr>
-              <w:t>'</w:t>
-            </w:r>
-            <w:r>
-              <w:rPr>
-                <w:rFonts w:ascii="Consolas" w:eastAsia="Times New Roman" w:hAnsi="Consolas" w:cs="Times New Roman"/>
-                <w:color w:val="C5C8C6"/>
-                <w:sz w:val="21"/>
-                <w:szCs w:val="21"/>
-                <w:lang w:eastAsia="es-ES"/>
-              </w:rPr>
-              <w:t>))</w:t>
-            </w:r>
-          </w:p>
-          <w:p>
-            <w:pPr>
-              <w:shd w:val="clear" w:color="auto" w:fill="1E1E1E"/>
-              <w:spacing w:line="285" w:lineRule="atLeast"/>
-              <w:rPr>
-                <w:rFonts w:ascii="Consolas" w:eastAsia="Times New Roman" w:hAnsi="Consolas" w:cs="Times New Roman"/>
-                <w:color w:val="C5C8C6"/>
-                <w:sz w:val="21"/>
-                <w:szCs w:val="21"/>
-                <w:lang w:eastAsia="es-ES"/>
-              </w:rPr>
-            </w:pPr>
-            <w:r>
-              <w:rPr>
-                <w:rFonts w:ascii="Consolas" w:eastAsia="Times New Roman" w:hAnsi="Consolas" w:cs="Times New Roman"/>
-                <w:color w:val="C5C8C6"/>
-                <w:sz w:val="21"/>
-                <w:szCs w:val="21"/>
-                <w:lang w:eastAsia="es-ES"/>
-              </w:rPr>
-              <w:t xml:space="preserve">    </w:t>
-            </w:r>
-            <w:proofErr w:type="gramStart"/>
-            <w:r>
-              <w:rPr>
-                <w:rFonts w:ascii="Consolas" w:eastAsia="Times New Roman" w:hAnsi="Consolas" w:cs="Times New Roman"/>
-                <w:color w:val="C5C8C6"/>
-                <w:sz w:val="21"/>
-                <w:szCs w:val="21"/>
-                <w:lang w:eastAsia="es-ES"/>
-              </w:rPr>
-              <w:t>.</w:t>
-            </w:r>
-            <w:r>
-              <w:rPr>
-                <w:rFonts w:ascii="Consolas" w:eastAsia="Times New Roman" w:hAnsi="Consolas" w:cs="Times New Roman"/>
-                <w:color w:val="CE6700"/>
-                <w:sz w:val="21"/>
-                <w:szCs w:val="21"/>
-                <w:lang w:eastAsia="es-ES"/>
-              </w:rPr>
-              <w:t>catch</w:t>
-            </w:r>
-            <w:proofErr w:type="gramEnd"/>
-            <w:r>
-              <w:rPr>
-                <w:rFonts w:ascii="Consolas" w:eastAsia="Times New Roman" w:hAnsi="Consolas" w:cs="Times New Roman"/>
-                <w:color w:val="C5C8C6"/>
-                <w:sz w:val="21"/>
-                <w:szCs w:val="21"/>
-                <w:lang w:eastAsia="es-ES"/>
-              </w:rPr>
-              <w:t>(</w:t>
-            </w:r>
-            <w:proofErr w:type="spellStart"/>
-            <w:r>
-              <w:rPr>
-                <w:rFonts w:ascii="Consolas" w:eastAsia="Times New Roman" w:hAnsi="Consolas" w:cs="Times New Roman"/>
-                <w:color w:val="6089B4"/>
-                <w:sz w:val="21"/>
-                <w:szCs w:val="21"/>
-                <w:lang w:eastAsia="es-ES"/>
-              </w:rPr>
-              <w:t>err</w:t>
-            </w:r>
-            <w:proofErr w:type="spellEnd"/>
-            <w:r>
-              <w:rPr>
-                <w:rFonts w:ascii="Consolas" w:eastAsia="Times New Roman" w:hAnsi="Consolas" w:cs="Times New Roman"/>
-                <w:color w:val="C5C8C6"/>
-                <w:sz w:val="21"/>
-                <w:szCs w:val="21"/>
-                <w:lang w:eastAsia="es-ES"/>
-              </w:rPr>
-              <w:t xml:space="preserve"> </w:t>
-            </w:r>
-            <w:r>
-              <w:rPr>
-                <w:rFonts w:ascii="Consolas" w:eastAsia="Times New Roman" w:hAnsi="Consolas" w:cs="Times New Roman"/>
-                <w:color w:val="9872A2"/>
-                <w:sz w:val="21"/>
-                <w:szCs w:val="21"/>
-                <w:lang w:eastAsia="es-ES"/>
-              </w:rPr>
-              <w:t>=&gt;</w:t>
-            </w:r>
-            <w:r>
-              <w:rPr>
-                <w:rFonts w:ascii="Consolas" w:eastAsia="Times New Roman" w:hAnsi="Consolas" w:cs="Times New Roman"/>
-                <w:color w:val="C5C8C6"/>
-                <w:sz w:val="21"/>
-                <w:szCs w:val="21"/>
-                <w:lang w:eastAsia="es-ES"/>
-              </w:rPr>
-              <w:t xml:space="preserve"> </w:t>
-            </w:r>
-            <w:proofErr w:type="spellStart"/>
-            <w:r>
-              <w:rPr>
-                <w:rFonts w:ascii="Consolas" w:eastAsia="Times New Roman" w:hAnsi="Consolas" w:cs="Times New Roman"/>
-                <w:color w:val="C7444A"/>
-                <w:sz w:val="21"/>
-                <w:szCs w:val="21"/>
-                <w:lang w:eastAsia="es-ES"/>
-              </w:rPr>
-              <w:t>console</w:t>
-            </w:r>
-            <w:r>
-              <w:rPr>
-                <w:rFonts w:ascii="Consolas" w:eastAsia="Times New Roman" w:hAnsi="Consolas" w:cs="Times New Roman"/>
-                <w:color w:val="C5C8C6"/>
-                <w:sz w:val="21"/>
-                <w:szCs w:val="21"/>
-                <w:lang w:eastAsia="es-ES"/>
-              </w:rPr>
-              <w:t>.</w:t>
-            </w:r>
-            <w:r>
-              <w:rPr>
-                <w:rFonts w:ascii="Consolas" w:eastAsia="Times New Roman" w:hAnsi="Consolas" w:cs="Times New Roman"/>
-                <w:color w:val="9872A2"/>
-                <w:sz w:val="21"/>
-                <w:szCs w:val="21"/>
-                <w:lang w:eastAsia="es-ES"/>
-              </w:rPr>
-              <w:t>error</w:t>
-            </w:r>
-            <w:proofErr w:type="spellEnd"/>
-            <w:r>
-              <w:rPr>
-                <w:rFonts w:ascii="Consolas" w:eastAsia="Times New Roman" w:hAnsi="Consolas" w:cs="Times New Roman"/>
-                <w:color w:val="C5C8C6"/>
-                <w:sz w:val="21"/>
-                <w:szCs w:val="21"/>
-                <w:lang w:eastAsia="es-ES"/>
-              </w:rPr>
-              <w:t>(</w:t>
-            </w:r>
-            <w:proofErr w:type="spellStart"/>
-            <w:r>
-              <w:rPr>
-                <w:rFonts w:ascii="Consolas" w:eastAsia="Times New Roman" w:hAnsi="Consolas" w:cs="Times New Roman"/>
-                <w:color w:val="6089B4"/>
-                <w:sz w:val="21"/>
-                <w:szCs w:val="21"/>
-                <w:lang w:eastAsia="es-ES"/>
-              </w:rPr>
-              <w:t>err</w:t>
-            </w:r>
-            <w:proofErr w:type="spellEnd"/>
-            <w:r>
-              <w:rPr>
-                <w:rFonts w:ascii="Consolas" w:eastAsia="Times New Roman" w:hAnsi="Consolas" w:cs="Times New Roman"/>
-                <w:color w:val="C5C8C6"/>
-                <w:sz w:val="21"/>
-                <w:szCs w:val="21"/>
-                <w:lang w:eastAsia="es-ES"/>
-              </w:rPr>
-              <w:t>));</w:t>
-            </w:r>
-          </w:p>
-          <w:p>
-            <w:pPr>
-              <w:shd w:val="clear" w:color="auto" w:fill="1E1E1E"/>
-              <w:spacing w:line="285" w:lineRule="atLeast"/>
-              <w:rPr>
-                <w:rFonts w:ascii="Consolas" w:eastAsia="Times New Roman" w:hAnsi="Consolas" w:cs="Times New Roman"/>
-                <w:color w:val="C5C8C6"/>
-                <w:sz w:val="21"/>
-                <w:szCs w:val="21"/>
-                <w:lang w:eastAsia="es-ES"/>
-              </w:rPr>
-            </w:pPr>
-          </w:p>
-          <w:p>
-            <w:pPr>
-              <w:shd w:val="clear" w:color="auto" w:fill="1E1E1E"/>
-              <w:spacing w:line="285" w:lineRule="atLeast"/>
-              <w:rPr>
-                <w:rFonts w:ascii="Consolas" w:eastAsia="Times New Roman" w:hAnsi="Consolas" w:cs="Times New Roman"/>
-                <w:color w:val="C5C8C6"/>
-                <w:sz w:val="21"/>
-                <w:szCs w:val="21"/>
-                <w:lang w:eastAsia="es-ES"/>
-              </w:rPr>
-            </w:pPr>
-            <w:proofErr w:type="spellStart"/>
-            <w:proofErr w:type="gramStart"/>
-            <w:r>
-              <w:rPr>
-                <w:rFonts w:ascii="Consolas" w:eastAsia="Times New Roman" w:hAnsi="Consolas" w:cs="Times New Roman"/>
-                <w:color w:val="C7444A"/>
-                <w:sz w:val="21"/>
-                <w:szCs w:val="21"/>
-                <w:lang w:eastAsia="es-ES"/>
-              </w:rPr>
-              <w:t>module</w:t>
-            </w:r>
-            <w:r>
-              <w:rPr>
-                <w:rFonts w:ascii="Consolas" w:eastAsia="Times New Roman" w:hAnsi="Consolas" w:cs="Times New Roman"/>
-                <w:color w:val="C5C8C6"/>
-                <w:sz w:val="21"/>
-                <w:szCs w:val="21"/>
-                <w:lang w:eastAsia="es-ES"/>
-              </w:rPr>
-              <w:t>.</w:t>
-            </w:r>
-            <w:r>
-              <w:rPr>
-                <w:rFonts w:ascii="Consolas" w:eastAsia="Times New Roman" w:hAnsi="Consolas" w:cs="Times New Roman"/>
-                <w:color w:val="C7444A"/>
-                <w:sz w:val="21"/>
-                <w:szCs w:val="21"/>
-                <w:lang w:eastAsia="es-ES"/>
-              </w:rPr>
-              <w:t>exports</w:t>
-            </w:r>
-            <w:proofErr w:type="spellEnd"/>
-            <w:proofErr w:type="gramEnd"/>
-            <w:r>
-              <w:rPr>
-                <w:rFonts w:ascii="Consolas" w:eastAsia="Times New Roman" w:hAnsi="Consolas" w:cs="Times New Roman"/>
-                <w:color w:val="C5C8C6"/>
-                <w:sz w:val="21"/>
-                <w:szCs w:val="21"/>
-                <w:lang w:eastAsia="es-ES"/>
-              </w:rPr>
-              <w:t xml:space="preserve"> </w:t>
-            </w:r>
-            <w:r>
-              <w:rPr>
-                <w:rFonts w:ascii="Consolas" w:eastAsia="Times New Roman" w:hAnsi="Consolas" w:cs="Times New Roman"/>
-                <w:color w:val="676867"/>
-                <w:sz w:val="21"/>
-                <w:szCs w:val="21"/>
-                <w:lang w:eastAsia="es-ES"/>
-              </w:rPr>
-              <w:t>=</w:t>
-            </w:r>
-            <w:r>
-              <w:rPr>
-                <w:rFonts w:ascii="Consolas" w:eastAsia="Times New Roman" w:hAnsi="Consolas" w:cs="Times New Roman"/>
-                <w:color w:val="C5C8C6"/>
-                <w:sz w:val="21"/>
-                <w:szCs w:val="21"/>
-                <w:lang w:eastAsia="es-ES"/>
-              </w:rPr>
-              <w:t xml:space="preserve"> </w:t>
-            </w:r>
-            <w:proofErr w:type="spellStart"/>
-            <w:r>
-              <w:rPr>
-                <w:rFonts w:ascii="Consolas" w:eastAsia="Times New Roman" w:hAnsi="Consolas" w:cs="Times New Roman"/>
-                <w:color w:val="6089B4"/>
-                <w:sz w:val="21"/>
-                <w:szCs w:val="21"/>
-                <w:lang w:eastAsia="es-ES"/>
-              </w:rPr>
-              <w:t>mongoose</w:t>
-            </w:r>
-            <w:proofErr w:type="spellEnd"/>
-            <w:r>
-              <w:rPr>
-                <w:rFonts w:ascii="Consolas" w:eastAsia="Times New Roman" w:hAnsi="Consolas" w:cs="Times New Roman"/>
-                <w:color w:val="C5C8C6"/>
-                <w:sz w:val="21"/>
-                <w:szCs w:val="21"/>
-                <w:lang w:eastAsia="es-ES"/>
-              </w:rPr>
-              <w:t>;</w:t>
-            </w:r>
-          </w:p>
+            <w:bookmarkStart w:id="0" w:name="_GoBack"/>
+            <w:bookmarkEnd w:id="0"/>
+          </w:p>
+          <w:p/>
+          <w:p/>
           <w:p/>
         </w:tc>
       </w:tr>
@@ -996,6 +32,990 @@
           </w:tcPr>
           <w:p>
             <w:r>
+              <w:t xml:space="preserve">Uso conexión a </w:t>
+            </w:r>
+            <w:proofErr w:type="spellStart"/>
+            <w:r>
+              <w:t>VPSmam</w:t>
+            </w:r>
+            <w:proofErr w:type="spellEnd"/>
+            <w:r>
+              <w:t xml:space="preserve"> en Server.database.js</w:t>
+            </w:r>
+          </w:p>
+          <w:p>
+            <w:pPr>
+              <w:shd w:val="clear" w:color="auto" w:fill="1E1E1E"/>
+              <w:spacing w:line="285" w:lineRule="atLeast"/>
+              <w:rPr>
+                <w:rFonts w:ascii="Consolas" w:eastAsia="Times New Roman" w:hAnsi="Consolas" w:cs="Times New Roman"/>
+                <w:color w:val="C5C8C6"/>
+                <w:sz w:val="21"/>
+                <w:szCs w:val="21"/>
+                <w:lang w:eastAsia="es-ES"/>
+              </w:rPr>
+            </w:pPr>
+            <w:proofErr w:type="spellStart"/>
+            <w:r>
+              <w:rPr>
+                <w:rFonts w:ascii="Consolas" w:eastAsia="Times New Roman" w:hAnsi="Consolas" w:cs="Times New Roman"/>
+                <w:color w:val="9872A2"/>
+                <w:sz w:val="21"/>
+                <w:szCs w:val="21"/>
+                <w:lang w:eastAsia="es-ES"/>
+              </w:rPr>
+              <w:t>const</w:t>
+            </w:r>
+            <w:proofErr w:type="spellEnd"/>
+            <w:r>
+              <w:rPr>
+                <w:rFonts w:ascii="Consolas" w:eastAsia="Times New Roman" w:hAnsi="Consolas" w:cs="Times New Roman"/>
+                <w:color w:val="C5C8C6"/>
+                <w:sz w:val="21"/>
+                <w:szCs w:val="21"/>
+                <w:lang w:eastAsia="es-ES"/>
+              </w:rPr>
+              <w:t xml:space="preserve"> </w:t>
+            </w:r>
+            <w:proofErr w:type="spellStart"/>
+            <w:r>
+              <w:rPr>
+                <w:rFonts w:ascii="Consolas" w:eastAsia="Times New Roman" w:hAnsi="Consolas" w:cs="Times New Roman"/>
+                <w:color w:val="6089B4"/>
+                <w:sz w:val="21"/>
+                <w:szCs w:val="21"/>
+                <w:lang w:eastAsia="es-ES"/>
+              </w:rPr>
+              <w:t>mongoose</w:t>
+            </w:r>
+            <w:proofErr w:type="spellEnd"/>
+            <w:r>
+              <w:rPr>
+                <w:rFonts w:ascii="Consolas" w:eastAsia="Times New Roman" w:hAnsi="Consolas" w:cs="Times New Roman"/>
+                <w:color w:val="C5C8C6"/>
+                <w:sz w:val="21"/>
+                <w:szCs w:val="21"/>
+                <w:lang w:eastAsia="es-ES"/>
+              </w:rPr>
+              <w:t xml:space="preserve"> </w:t>
+            </w:r>
+            <w:r>
+              <w:rPr>
+                <w:rFonts w:ascii="Consolas" w:eastAsia="Times New Roman" w:hAnsi="Consolas" w:cs="Times New Roman"/>
+                <w:color w:val="676867"/>
+                <w:sz w:val="21"/>
+                <w:szCs w:val="21"/>
+                <w:lang w:eastAsia="es-ES"/>
+              </w:rPr>
+              <w:t>=</w:t>
+            </w:r>
+            <w:r>
+              <w:rPr>
+                <w:rFonts w:ascii="Consolas" w:eastAsia="Times New Roman" w:hAnsi="Consolas" w:cs="Times New Roman"/>
+                <w:color w:val="C5C8C6"/>
+                <w:sz w:val="21"/>
+                <w:szCs w:val="21"/>
+                <w:lang w:eastAsia="es-ES"/>
+              </w:rPr>
+              <w:t xml:space="preserve"> </w:t>
+            </w:r>
+            <w:proofErr w:type="spellStart"/>
+            <w:r>
+              <w:rPr>
+                <w:rFonts w:ascii="Consolas" w:eastAsia="Times New Roman" w:hAnsi="Consolas" w:cs="Times New Roman"/>
+                <w:color w:val="9872A2"/>
+                <w:sz w:val="21"/>
+                <w:szCs w:val="21"/>
+                <w:lang w:eastAsia="es-ES"/>
+              </w:rPr>
+              <w:t>require</w:t>
+            </w:r>
+            <w:proofErr w:type="spellEnd"/>
+            <w:r>
+              <w:rPr>
+                <w:rFonts w:ascii="Consolas" w:eastAsia="Times New Roman" w:hAnsi="Consolas" w:cs="Times New Roman"/>
+                <w:color w:val="C5C8C6"/>
+                <w:sz w:val="21"/>
+                <w:szCs w:val="21"/>
+                <w:lang w:eastAsia="es-ES"/>
+              </w:rPr>
+              <w:t>(</w:t>
+            </w:r>
+            <w:r>
+              <w:rPr>
+                <w:rFonts w:ascii="Consolas" w:eastAsia="Times New Roman" w:hAnsi="Consolas" w:cs="Times New Roman"/>
+                <w:color w:val="9AA83A"/>
+                <w:sz w:val="21"/>
+                <w:szCs w:val="21"/>
+                <w:lang w:eastAsia="es-ES"/>
+              </w:rPr>
+              <w:t>'</w:t>
+            </w:r>
+            <w:proofErr w:type="spellStart"/>
+            <w:r>
+              <w:rPr>
+                <w:rFonts w:ascii="Consolas" w:eastAsia="Times New Roman" w:hAnsi="Consolas" w:cs="Times New Roman"/>
+                <w:color w:val="9AA83A"/>
+                <w:sz w:val="21"/>
+                <w:szCs w:val="21"/>
+                <w:lang w:eastAsia="es-ES"/>
+              </w:rPr>
+              <w:t>mongoose</w:t>
+            </w:r>
+            <w:proofErr w:type="spellEnd"/>
+            <w:r>
+              <w:rPr>
+                <w:rFonts w:ascii="Consolas" w:eastAsia="Times New Roman" w:hAnsi="Consolas" w:cs="Times New Roman"/>
+                <w:color w:val="9AA83A"/>
+                <w:sz w:val="21"/>
+                <w:szCs w:val="21"/>
+                <w:lang w:eastAsia="es-ES"/>
+              </w:rPr>
+              <w:t>'</w:t>
+            </w:r>
+            <w:r>
+              <w:rPr>
+                <w:rFonts w:ascii="Consolas" w:eastAsia="Times New Roman" w:hAnsi="Consolas" w:cs="Times New Roman"/>
+                <w:color w:val="C5C8C6"/>
+                <w:sz w:val="21"/>
+                <w:szCs w:val="21"/>
+                <w:lang w:eastAsia="es-ES"/>
+              </w:rPr>
+              <w:t>);</w:t>
+            </w:r>
+          </w:p>
+          <w:p>
+            <w:pPr>
+              <w:shd w:val="clear" w:color="auto" w:fill="1E1E1E"/>
+              <w:spacing w:line="285" w:lineRule="atLeast"/>
+              <w:rPr>
+                <w:rFonts w:ascii="Consolas" w:eastAsia="Times New Roman" w:hAnsi="Consolas" w:cs="Times New Roman"/>
+                <w:color w:val="C5C8C6"/>
+                <w:sz w:val="21"/>
+                <w:szCs w:val="21"/>
+                <w:lang w:eastAsia="es-ES"/>
+              </w:rPr>
+            </w:pPr>
+            <w:r>
+              <w:rPr>
+                <w:rFonts w:ascii="Consolas" w:eastAsia="Times New Roman" w:hAnsi="Consolas" w:cs="Times New Roman"/>
+                <w:color w:val="9A9B99"/>
+                <w:sz w:val="21"/>
+                <w:szCs w:val="21"/>
+                <w:lang w:eastAsia="es-ES"/>
+              </w:rPr>
+              <w:t xml:space="preserve">// </w:t>
+            </w:r>
+            <w:proofErr w:type="spellStart"/>
+            <w:r>
+              <w:rPr>
+                <w:rFonts w:ascii="Consolas" w:eastAsia="Times New Roman" w:hAnsi="Consolas" w:cs="Times New Roman"/>
+                <w:color w:val="9A9B99"/>
+                <w:sz w:val="21"/>
+                <w:szCs w:val="21"/>
+                <w:lang w:eastAsia="es-ES"/>
+              </w:rPr>
+              <w:t>const</w:t>
+            </w:r>
+            <w:proofErr w:type="spellEnd"/>
+            <w:r>
+              <w:rPr>
+                <w:rFonts w:ascii="Consolas" w:eastAsia="Times New Roman" w:hAnsi="Consolas" w:cs="Times New Roman"/>
+                <w:color w:val="9A9B99"/>
+                <w:sz w:val="21"/>
+                <w:szCs w:val="21"/>
+                <w:lang w:eastAsia="es-ES"/>
+              </w:rPr>
+              <w:t xml:space="preserve"> URI = '</w:t>
+            </w:r>
+            <w:proofErr w:type="spellStart"/>
+            <w:r>
+              <w:rPr>
+                <w:rFonts w:ascii="Consolas" w:eastAsia="Times New Roman" w:hAnsi="Consolas" w:cs="Times New Roman"/>
+                <w:color w:val="9A9B99"/>
+                <w:sz w:val="21"/>
+                <w:szCs w:val="21"/>
+                <w:lang w:eastAsia="es-ES"/>
+              </w:rPr>
+              <w:t>mongodb</w:t>
+            </w:r>
+            <w:proofErr w:type="spellEnd"/>
+            <w:r>
+              <w:rPr>
+                <w:rFonts w:ascii="Consolas" w:eastAsia="Times New Roman" w:hAnsi="Consolas" w:cs="Times New Roman"/>
+                <w:color w:val="9A9B99"/>
+                <w:sz w:val="21"/>
+                <w:szCs w:val="21"/>
+                <w:lang w:eastAsia="es-ES"/>
+              </w:rPr>
+              <w:t>://localhost/mean-</w:t>
+            </w:r>
+            <w:proofErr w:type="spellStart"/>
+            <w:r>
+              <w:rPr>
+                <w:rFonts w:ascii="Consolas" w:eastAsia="Times New Roman" w:hAnsi="Consolas" w:cs="Times New Roman"/>
+                <w:color w:val="9A9B99"/>
+                <w:sz w:val="21"/>
+                <w:szCs w:val="21"/>
+                <w:lang w:eastAsia="es-ES"/>
+              </w:rPr>
+              <w:t>crud</w:t>
+            </w:r>
+            <w:proofErr w:type="spellEnd"/>
+            <w:r>
+              <w:rPr>
+                <w:rFonts w:ascii="Consolas" w:eastAsia="Times New Roman" w:hAnsi="Consolas" w:cs="Times New Roman"/>
+                <w:color w:val="9A9B99"/>
+                <w:sz w:val="21"/>
+                <w:szCs w:val="21"/>
+                <w:lang w:eastAsia="es-ES"/>
+              </w:rPr>
+              <w:t>';</w:t>
+            </w:r>
+          </w:p>
+          <w:p>
+            <w:pPr>
+              <w:shd w:val="clear" w:color="auto" w:fill="1E1E1E"/>
+              <w:spacing w:line="285" w:lineRule="atLeast"/>
+              <w:rPr>
+                <w:rFonts w:ascii="Consolas" w:eastAsia="Times New Roman" w:hAnsi="Consolas" w:cs="Times New Roman"/>
+                <w:color w:val="C5C8C6"/>
+                <w:sz w:val="21"/>
+                <w:szCs w:val="21"/>
+                <w:lang w:eastAsia="es-ES"/>
+              </w:rPr>
+            </w:pPr>
+            <w:proofErr w:type="spellStart"/>
+            <w:r>
+              <w:rPr>
+                <w:rFonts w:ascii="Consolas" w:eastAsia="Times New Roman" w:hAnsi="Consolas" w:cs="Times New Roman"/>
+                <w:color w:val="9872A2"/>
+                <w:sz w:val="21"/>
+                <w:szCs w:val="21"/>
+                <w:lang w:eastAsia="es-ES"/>
+              </w:rPr>
+              <w:t>const</w:t>
+            </w:r>
+            <w:proofErr w:type="spellEnd"/>
+            <w:r>
+              <w:rPr>
+                <w:rFonts w:ascii="Consolas" w:eastAsia="Times New Roman" w:hAnsi="Consolas" w:cs="Times New Roman"/>
+                <w:color w:val="C5C8C6"/>
+                <w:sz w:val="21"/>
+                <w:szCs w:val="21"/>
+                <w:lang w:eastAsia="es-ES"/>
+              </w:rPr>
+              <w:t xml:space="preserve"> </w:t>
+            </w:r>
+            <w:r>
+              <w:rPr>
+                <w:rFonts w:ascii="Consolas" w:eastAsia="Times New Roman" w:hAnsi="Consolas" w:cs="Times New Roman"/>
+                <w:color w:val="6089B4"/>
+                <w:sz w:val="21"/>
+                <w:szCs w:val="21"/>
+                <w:lang w:eastAsia="es-ES"/>
+              </w:rPr>
+              <w:t>URI</w:t>
+            </w:r>
+            <w:r>
+              <w:rPr>
+                <w:rFonts w:ascii="Consolas" w:eastAsia="Times New Roman" w:hAnsi="Consolas" w:cs="Times New Roman"/>
+                <w:color w:val="C5C8C6"/>
+                <w:sz w:val="21"/>
+                <w:szCs w:val="21"/>
+                <w:lang w:eastAsia="es-ES"/>
+              </w:rPr>
+              <w:t xml:space="preserve"> </w:t>
+            </w:r>
+            <w:r>
+              <w:rPr>
+                <w:rFonts w:ascii="Consolas" w:eastAsia="Times New Roman" w:hAnsi="Consolas" w:cs="Times New Roman"/>
+                <w:color w:val="676867"/>
+                <w:sz w:val="21"/>
+                <w:szCs w:val="21"/>
+                <w:lang w:eastAsia="es-ES"/>
+              </w:rPr>
+              <w:t>=</w:t>
+            </w:r>
+            <w:r>
+              <w:rPr>
+                <w:rFonts w:ascii="Consolas" w:eastAsia="Times New Roman" w:hAnsi="Consolas" w:cs="Times New Roman"/>
+                <w:color w:val="C5C8C6"/>
+                <w:sz w:val="21"/>
+                <w:szCs w:val="21"/>
+                <w:lang w:eastAsia="es-ES"/>
+              </w:rPr>
+              <w:t xml:space="preserve"> </w:t>
+            </w:r>
+            <w:r>
+              <w:rPr>
+                <w:rFonts w:ascii="Consolas" w:eastAsia="Times New Roman" w:hAnsi="Consolas" w:cs="Times New Roman"/>
+                <w:color w:val="9AA83A"/>
+                <w:sz w:val="21"/>
+                <w:szCs w:val="21"/>
+                <w:lang w:eastAsia="es-ES"/>
+              </w:rPr>
+              <w:t>'</w:t>
+            </w:r>
+            <w:proofErr w:type="spellStart"/>
+            <w:r>
+              <w:rPr>
+                <w:rFonts w:ascii="Consolas" w:eastAsia="Times New Roman" w:hAnsi="Consolas" w:cs="Times New Roman"/>
+                <w:color w:val="9AA83A"/>
+                <w:sz w:val="21"/>
+                <w:szCs w:val="21"/>
+                <w:lang w:eastAsia="es-ES"/>
+              </w:rPr>
+              <w:t>mongodb</w:t>
+            </w:r>
+            <w:proofErr w:type="spellEnd"/>
+            <w:r>
+              <w:rPr>
+                <w:rFonts w:ascii="Consolas" w:eastAsia="Times New Roman" w:hAnsi="Consolas" w:cs="Times New Roman"/>
+                <w:color w:val="9AA83A"/>
+                <w:sz w:val="21"/>
+                <w:szCs w:val="21"/>
+                <w:lang w:eastAsia="es-ES"/>
+              </w:rPr>
+              <w:t>://139.59.152.136:27017/mean-</w:t>
+            </w:r>
+            <w:proofErr w:type="spellStart"/>
+            <w:r>
+              <w:rPr>
+                <w:rFonts w:ascii="Consolas" w:eastAsia="Times New Roman" w:hAnsi="Consolas" w:cs="Times New Roman"/>
+                <w:color w:val="9AA83A"/>
+                <w:sz w:val="21"/>
+                <w:szCs w:val="21"/>
+                <w:lang w:eastAsia="es-ES"/>
+              </w:rPr>
+              <w:t>crud</w:t>
+            </w:r>
+            <w:proofErr w:type="spellEnd"/>
+            <w:r>
+              <w:rPr>
+                <w:rFonts w:ascii="Consolas" w:eastAsia="Times New Roman" w:hAnsi="Consolas" w:cs="Times New Roman"/>
+                <w:color w:val="9AA83A"/>
+                <w:sz w:val="21"/>
+                <w:szCs w:val="21"/>
+                <w:lang w:eastAsia="es-ES"/>
+              </w:rPr>
+              <w:t>'</w:t>
+            </w:r>
+            <w:r>
+              <w:rPr>
+                <w:rFonts w:ascii="Consolas" w:eastAsia="Times New Roman" w:hAnsi="Consolas" w:cs="Times New Roman"/>
+                <w:color w:val="C5C8C6"/>
+                <w:sz w:val="21"/>
+                <w:szCs w:val="21"/>
+                <w:lang w:eastAsia="es-ES"/>
+              </w:rPr>
+              <w:t>;</w:t>
+            </w:r>
+          </w:p>
+          <w:p>
+            <w:pPr>
+              <w:shd w:val="clear" w:color="auto" w:fill="1E1E1E"/>
+              <w:spacing w:line="285" w:lineRule="atLeast"/>
+              <w:rPr>
+                <w:rFonts w:ascii="Consolas" w:eastAsia="Times New Roman" w:hAnsi="Consolas" w:cs="Times New Roman"/>
+                <w:color w:val="C5C8C6"/>
+                <w:sz w:val="21"/>
+                <w:szCs w:val="21"/>
+                <w:lang w:eastAsia="es-ES"/>
+              </w:rPr>
+            </w:pPr>
+          </w:p>
+          <w:p>
+            <w:pPr>
+              <w:shd w:val="clear" w:color="auto" w:fill="1E1E1E"/>
+              <w:spacing w:line="285" w:lineRule="atLeast"/>
+              <w:rPr>
+                <w:rFonts w:ascii="Consolas" w:eastAsia="Times New Roman" w:hAnsi="Consolas" w:cs="Times New Roman"/>
+                <w:color w:val="C5C8C6"/>
+                <w:sz w:val="21"/>
+                <w:szCs w:val="21"/>
+                <w:lang w:eastAsia="es-ES"/>
+              </w:rPr>
+            </w:pPr>
+            <w:proofErr w:type="spellStart"/>
+            <w:proofErr w:type="gramStart"/>
+            <w:r>
+              <w:rPr>
+                <w:rFonts w:ascii="Consolas" w:eastAsia="Times New Roman" w:hAnsi="Consolas" w:cs="Times New Roman"/>
+                <w:color w:val="6089B4"/>
+                <w:sz w:val="21"/>
+                <w:szCs w:val="21"/>
+                <w:lang w:eastAsia="es-ES"/>
+              </w:rPr>
+              <w:t>mongoose</w:t>
+            </w:r>
+            <w:r>
+              <w:rPr>
+                <w:rFonts w:ascii="Consolas" w:eastAsia="Times New Roman" w:hAnsi="Consolas" w:cs="Times New Roman"/>
+                <w:color w:val="C5C8C6"/>
+                <w:sz w:val="21"/>
+                <w:szCs w:val="21"/>
+                <w:lang w:eastAsia="es-ES"/>
+              </w:rPr>
+              <w:t>.</w:t>
+            </w:r>
+            <w:r>
+              <w:rPr>
+                <w:rFonts w:ascii="Consolas" w:eastAsia="Times New Roman" w:hAnsi="Consolas" w:cs="Times New Roman"/>
+                <w:color w:val="CE6700"/>
+                <w:sz w:val="21"/>
+                <w:szCs w:val="21"/>
+                <w:lang w:eastAsia="es-ES"/>
+              </w:rPr>
+              <w:t>connect</w:t>
+            </w:r>
+            <w:proofErr w:type="spellEnd"/>
+            <w:proofErr w:type="gramEnd"/>
+            <w:r>
+              <w:rPr>
+                <w:rFonts w:ascii="Consolas" w:eastAsia="Times New Roman" w:hAnsi="Consolas" w:cs="Times New Roman"/>
+                <w:color w:val="C5C8C6"/>
+                <w:sz w:val="21"/>
+                <w:szCs w:val="21"/>
+                <w:lang w:eastAsia="es-ES"/>
+              </w:rPr>
+              <w:t>(</w:t>
+            </w:r>
+            <w:r>
+              <w:rPr>
+                <w:rFonts w:ascii="Consolas" w:eastAsia="Times New Roman" w:hAnsi="Consolas" w:cs="Times New Roman"/>
+                <w:color w:val="6089B4"/>
+                <w:sz w:val="21"/>
+                <w:szCs w:val="21"/>
+                <w:lang w:eastAsia="es-ES"/>
+              </w:rPr>
+              <w:t>URI</w:t>
+            </w:r>
+            <w:r>
+              <w:rPr>
+                <w:rFonts w:ascii="Consolas" w:eastAsia="Times New Roman" w:hAnsi="Consolas" w:cs="Times New Roman"/>
+                <w:color w:val="C5C8C6"/>
+                <w:sz w:val="21"/>
+                <w:szCs w:val="21"/>
+                <w:lang w:eastAsia="es-ES"/>
+              </w:rPr>
+              <w:t>)</w:t>
+            </w:r>
+          </w:p>
+          <w:p>
+            <w:pPr>
+              <w:shd w:val="clear" w:color="auto" w:fill="1E1E1E"/>
+              <w:spacing w:line="285" w:lineRule="atLeast"/>
+              <w:rPr>
+                <w:rFonts w:ascii="Consolas" w:eastAsia="Times New Roman" w:hAnsi="Consolas" w:cs="Times New Roman"/>
+                <w:color w:val="C5C8C6"/>
+                <w:sz w:val="21"/>
+                <w:szCs w:val="21"/>
+                <w:lang w:eastAsia="es-ES"/>
+              </w:rPr>
+            </w:pPr>
+            <w:r>
+              <w:rPr>
+                <w:rFonts w:ascii="Consolas" w:eastAsia="Times New Roman" w:hAnsi="Consolas" w:cs="Times New Roman"/>
+                <w:color w:val="C5C8C6"/>
+                <w:sz w:val="21"/>
+                <w:szCs w:val="21"/>
+                <w:lang w:eastAsia="es-ES"/>
+              </w:rPr>
+              <w:t xml:space="preserve">    </w:t>
+            </w:r>
+            <w:proofErr w:type="gramStart"/>
+            <w:r>
+              <w:rPr>
+                <w:rFonts w:ascii="Consolas" w:eastAsia="Times New Roman" w:hAnsi="Consolas" w:cs="Times New Roman"/>
+                <w:color w:val="C5C8C6"/>
+                <w:sz w:val="21"/>
+                <w:szCs w:val="21"/>
+                <w:lang w:eastAsia="es-ES"/>
+              </w:rPr>
+              <w:t>.</w:t>
+            </w:r>
+            <w:proofErr w:type="spellStart"/>
+            <w:r>
+              <w:rPr>
+                <w:rFonts w:ascii="Consolas" w:eastAsia="Times New Roman" w:hAnsi="Consolas" w:cs="Times New Roman"/>
+                <w:color w:val="CE6700"/>
+                <w:sz w:val="21"/>
+                <w:szCs w:val="21"/>
+                <w:lang w:eastAsia="es-ES"/>
+              </w:rPr>
+              <w:t>then</w:t>
+            </w:r>
+            <w:proofErr w:type="spellEnd"/>
+            <w:proofErr w:type="gramEnd"/>
+            <w:r>
+              <w:rPr>
+                <w:rFonts w:ascii="Consolas" w:eastAsia="Times New Roman" w:hAnsi="Consolas" w:cs="Times New Roman"/>
+                <w:color w:val="C5C8C6"/>
+                <w:sz w:val="21"/>
+                <w:szCs w:val="21"/>
+                <w:lang w:eastAsia="es-ES"/>
+              </w:rPr>
+              <w:t>(</w:t>
+            </w:r>
+            <w:proofErr w:type="spellStart"/>
+            <w:r>
+              <w:rPr>
+                <w:rFonts w:ascii="Consolas" w:eastAsia="Times New Roman" w:hAnsi="Consolas" w:cs="Times New Roman"/>
+                <w:color w:val="6089B4"/>
+                <w:sz w:val="21"/>
+                <w:szCs w:val="21"/>
+                <w:lang w:eastAsia="es-ES"/>
+              </w:rPr>
+              <w:t>db</w:t>
+            </w:r>
+            <w:proofErr w:type="spellEnd"/>
+            <w:r>
+              <w:rPr>
+                <w:rFonts w:ascii="Consolas" w:eastAsia="Times New Roman" w:hAnsi="Consolas" w:cs="Times New Roman"/>
+                <w:color w:val="C5C8C6"/>
+                <w:sz w:val="21"/>
+                <w:szCs w:val="21"/>
+                <w:lang w:eastAsia="es-ES"/>
+              </w:rPr>
+              <w:t xml:space="preserve"> </w:t>
+            </w:r>
+            <w:r>
+              <w:rPr>
+                <w:rFonts w:ascii="Consolas" w:eastAsia="Times New Roman" w:hAnsi="Consolas" w:cs="Times New Roman"/>
+                <w:color w:val="9872A2"/>
+                <w:sz w:val="21"/>
+                <w:szCs w:val="21"/>
+                <w:lang w:eastAsia="es-ES"/>
+              </w:rPr>
+              <w:t>=&gt;</w:t>
+            </w:r>
+            <w:r>
+              <w:rPr>
+                <w:rFonts w:ascii="Consolas" w:eastAsia="Times New Roman" w:hAnsi="Consolas" w:cs="Times New Roman"/>
+                <w:color w:val="C5C8C6"/>
+                <w:sz w:val="21"/>
+                <w:szCs w:val="21"/>
+                <w:lang w:eastAsia="es-ES"/>
+              </w:rPr>
+              <w:t xml:space="preserve"> </w:t>
+            </w:r>
+            <w:r>
+              <w:rPr>
+                <w:rFonts w:ascii="Consolas" w:eastAsia="Times New Roman" w:hAnsi="Consolas" w:cs="Times New Roman"/>
+                <w:color w:val="C7444A"/>
+                <w:sz w:val="21"/>
+                <w:szCs w:val="21"/>
+                <w:lang w:eastAsia="es-ES"/>
+              </w:rPr>
+              <w:t>console</w:t>
+            </w:r>
+            <w:r>
+              <w:rPr>
+                <w:rFonts w:ascii="Consolas" w:eastAsia="Times New Roman" w:hAnsi="Consolas" w:cs="Times New Roman"/>
+                <w:color w:val="C5C8C6"/>
+                <w:sz w:val="21"/>
+                <w:szCs w:val="21"/>
+                <w:lang w:eastAsia="es-ES"/>
+              </w:rPr>
+              <w:t>.</w:t>
+            </w:r>
+            <w:r>
+              <w:rPr>
+                <w:rFonts w:ascii="Consolas" w:eastAsia="Times New Roman" w:hAnsi="Consolas" w:cs="Times New Roman"/>
+                <w:color w:val="9872A2"/>
+                <w:sz w:val="21"/>
+                <w:szCs w:val="21"/>
+                <w:lang w:eastAsia="es-ES"/>
+              </w:rPr>
+              <w:t>log</w:t>
+            </w:r>
+            <w:r>
+              <w:rPr>
+                <w:rFonts w:ascii="Consolas" w:eastAsia="Times New Roman" w:hAnsi="Consolas" w:cs="Times New Roman"/>
+                <w:color w:val="C5C8C6"/>
+                <w:sz w:val="21"/>
+                <w:szCs w:val="21"/>
+                <w:lang w:eastAsia="es-ES"/>
+              </w:rPr>
+              <w:t>(</w:t>
+            </w:r>
+            <w:r>
+              <w:rPr>
+                <w:rFonts w:ascii="Consolas" w:eastAsia="Times New Roman" w:hAnsi="Consolas" w:cs="Times New Roman"/>
+                <w:color w:val="9AA83A"/>
+                <w:sz w:val="21"/>
+                <w:szCs w:val="21"/>
+                <w:lang w:eastAsia="es-ES"/>
+              </w:rPr>
+              <w:t>'</w:t>
+            </w:r>
+            <w:proofErr w:type="spellStart"/>
+            <w:r>
+              <w:rPr>
+                <w:rFonts w:ascii="Consolas" w:eastAsia="Times New Roman" w:hAnsi="Consolas" w:cs="Times New Roman"/>
+                <w:color w:val="9AA83A"/>
+                <w:sz w:val="21"/>
+                <w:szCs w:val="21"/>
+                <w:lang w:eastAsia="es-ES"/>
+              </w:rPr>
+              <w:t>db</w:t>
+            </w:r>
+            <w:proofErr w:type="spellEnd"/>
+            <w:r>
+              <w:rPr>
+                <w:rFonts w:ascii="Consolas" w:eastAsia="Times New Roman" w:hAnsi="Consolas" w:cs="Times New Roman"/>
+                <w:color w:val="9AA83A"/>
+                <w:sz w:val="21"/>
+                <w:szCs w:val="21"/>
+                <w:lang w:eastAsia="es-ES"/>
+              </w:rPr>
+              <w:t xml:space="preserve"> </w:t>
+            </w:r>
+            <w:proofErr w:type="spellStart"/>
+            <w:r>
+              <w:rPr>
+                <w:rFonts w:ascii="Consolas" w:eastAsia="Times New Roman" w:hAnsi="Consolas" w:cs="Times New Roman"/>
+                <w:color w:val="9AA83A"/>
+                <w:sz w:val="21"/>
+                <w:szCs w:val="21"/>
+                <w:lang w:eastAsia="es-ES"/>
+              </w:rPr>
+              <w:t>is</w:t>
+            </w:r>
+            <w:proofErr w:type="spellEnd"/>
+            <w:r>
+              <w:rPr>
+                <w:rFonts w:ascii="Consolas" w:eastAsia="Times New Roman" w:hAnsi="Consolas" w:cs="Times New Roman"/>
+                <w:color w:val="9AA83A"/>
+                <w:sz w:val="21"/>
+                <w:szCs w:val="21"/>
+                <w:lang w:eastAsia="es-ES"/>
+              </w:rPr>
+              <w:t xml:space="preserve"> </w:t>
+            </w:r>
+            <w:proofErr w:type="spellStart"/>
+            <w:r>
+              <w:rPr>
+                <w:rFonts w:ascii="Consolas" w:eastAsia="Times New Roman" w:hAnsi="Consolas" w:cs="Times New Roman"/>
+                <w:color w:val="9AA83A"/>
+                <w:sz w:val="21"/>
+                <w:szCs w:val="21"/>
+                <w:lang w:eastAsia="es-ES"/>
+              </w:rPr>
+              <w:t>connected</w:t>
+            </w:r>
+            <w:proofErr w:type="spellEnd"/>
+            <w:r>
+              <w:rPr>
+                <w:rFonts w:ascii="Consolas" w:eastAsia="Times New Roman" w:hAnsi="Consolas" w:cs="Times New Roman"/>
+                <w:color w:val="9AA83A"/>
+                <w:sz w:val="21"/>
+                <w:szCs w:val="21"/>
+                <w:lang w:eastAsia="es-ES"/>
+              </w:rPr>
+              <w:t>'</w:t>
+            </w:r>
+            <w:r>
+              <w:rPr>
+                <w:rFonts w:ascii="Consolas" w:eastAsia="Times New Roman" w:hAnsi="Consolas" w:cs="Times New Roman"/>
+                <w:color w:val="C5C8C6"/>
+                <w:sz w:val="21"/>
+                <w:szCs w:val="21"/>
+                <w:lang w:eastAsia="es-ES"/>
+              </w:rPr>
+              <w:t>))</w:t>
+            </w:r>
+          </w:p>
+          <w:p>
+            <w:pPr>
+              <w:shd w:val="clear" w:color="auto" w:fill="1E1E1E"/>
+              <w:spacing w:line="285" w:lineRule="atLeast"/>
+              <w:rPr>
+                <w:rFonts w:ascii="Consolas" w:eastAsia="Times New Roman" w:hAnsi="Consolas" w:cs="Times New Roman"/>
+                <w:color w:val="C5C8C6"/>
+                <w:sz w:val="21"/>
+                <w:szCs w:val="21"/>
+                <w:lang w:eastAsia="es-ES"/>
+              </w:rPr>
+            </w:pPr>
+            <w:r>
+              <w:rPr>
+                <w:rFonts w:ascii="Consolas" w:eastAsia="Times New Roman" w:hAnsi="Consolas" w:cs="Times New Roman"/>
+                <w:color w:val="C5C8C6"/>
+                <w:sz w:val="21"/>
+                <w:szCs w:val="21"/>
+                <w:lang w:eastAsia="es-ES"/>
+              </w:rPr>
+              <w:t xml:space="preserve">    </w:t>
+            </w:r>
+            <w:proofErr w:type="gramStart"/>
+            <w:r>
+              <w:rPr>
+                <w:rFonts w:ascii="Consolas" w:eastAsia="Times New Roman" w:hAnsi="Consolas" w:cs="Times New Roman"/>
+                <w:color w:val="C5C8C6"/>
+                <w:sz w:val="21"/>
+                <w:szCs w:val="21"/>
+                <w:lang w:eastAsia="es-ES"/>
+              </w:rPr>
+              <w:t>.</w:t>
+            </w:r>
+            <w:r>
+              <w:rPr>
+                <w:rFonts w:ascii="Consolas" w:eastAsia="Times New Roman" w:hAnsi="Consolas" w:cs="Times New Roman"/>
+                <w:color w:val="CE6700"/>
+                <w:sz w:val="21"/>
+                <w:szCs w:val="21"/>
+                <w:lang w:eastAsia="es-ES"/>
+              </w:rPr>
+              <w:t>catch</w:t>
+            </w:r>
+            <w:proofErr w:type="gramEnd"/>
+            <w:r>
+              <w:rPr>
+                <w:rFonts w:ascii="Consolas" w:eastAsia="Times New Roman" w:hAnsi="Consolas" w:cs="Times New Roman"/>
+                <w:color w:val="C5C8C6"/>
+                <w:sz w:val="21"/>
+                <w:szCs w:val="21"/>
+                <w:lang w:eastAsia="es-ES"/>
+              </w:rPr>
+              <w:t>(</w:t>
+            </w:r>
+            <w:proofErr w:type="spellStart"/>
+            <w:r>
+              <w:rPr>
+                <w:rFonts w:ascii="Consolas" w:eastAsia="Times New Roman" w:hAnsi="Consolas" w:cs="Times New Roman"/>
+                <w:color w:val="6089B4"/>
+                <w:sz w:val="21"/>
+                <w:szCs w:val="21"/>
+                <w:lang w:eastAsia="es-ES"/>
+              </w:rPr>
+              <w:t>err</w:t>
+            </w:r>
+            <w:proofErr w:type="spellEnd"/>
+            <w:r>
+              <w:rPr>
+                <w:rFonts w:ascii="Consolas" w:eastAsia="Times New Roman" w:hAnsi="Consolas" w:cs="Times New Roman"/>
+                <w:color w:val="C5C8C6"/>
+                <w:sz w:val="21"/>
+                <w:szCs w:val="21"/>
+                <w:lang w:eastAsia="es-ES"/>
+              </w:rPr>
+              <w:t xml:space="preserve"> </w:t>
+            </w:r>
+            <w:r>
+              <w:rPr>
+                <w:rFonts w:ascii="Consolas" w:eastAsia="Times New Roman" w:hAnsi="Consolas" w:cs="Times New Roman"/>
+                <w:color w:val="9872A2"/>
+                <w:sz w:val="21"/>
+                <w:szCs w:val="21"/>
+                <w:lang w:eastAsia="es-ES"/>
+              </w:rPr>
+              <w:t>=&gt;</w:t>
+            </w:r>
+            <w:r>
+              <w:rPr>
+                <w:rFonts w:ascii="Consolas" w:eastAsia="Times New Roman" w:hAnsi="Consolas" w:cs="Times New Roman"/>
+                <w:color w:val="C5C8C6"/>
+                <w:sz w:val="21"/>
+                <w:szCs w:val="21"/>
+                <w:lang w:eastAsia="es-ES"/>
+              </w:rPr>
+              <w:t xml:space="preserve"> </w:t>
+            </w:r>
+            <w:proofErr w:type="spellStart"/>
+            <w:r>
+              <w:rPr>
+                <w:rFonts w:ascii="Consolas" w:eastAsia="Times New Roman" w:hAnsi="Consolas" w:cs="Times New Roman"/>
+                <w:color w:val="C7444A"/>
+                <w:sz w:val="21"/>
+                <w:szCs w:val="21"/>
+                <w:lang w:eastAsia="es-ES"/>
+              </w:rPr>
+              <w:t>console</w:t>
+            </w:r>
+            <w:r>
+              <w:rPr>
+                <w:rFonts w:ascii="Consolas" w:eastAsia="Times New Roman" w:hAnsi="Consolas" w:cs="Times New Roman"/>
+                <w:color w:val="C5C8C6"/>
+                <w:sz w:val="21"/>
+                <w:szCs w:val="21"/>
+                <w:lang w:eastAsia="es-ES"/>
+              </w:rPr>
+              <w:t>.</w:t>
+            </w:r>
+            <w:r>
+              <w:rPr>
+                <w:rFonts w:ascii="Consolas" w:eastAsia="Times New Roman" w:hAnsi="Consolas" w:cs="Times New Roman"/>
+                <w:color w:val="9872A2"/>
+                <w:sz w:val="21"/>
+                <w:szCs w:val="21"/>
+                <w:lang w:eastAsia="es-ES"/>
+              </w:rPr>
+              <w:t>error</w:t>
+            </w:r>
+            <w:proofErr w:type="spellEnd"/>
+            <w:r>
+              <w:rPr>
+                <w:rFonts w:ascii="Consolas" w:eastAsia="Times New Roman" w:hAnsi="Consolas" w:cs="Times New Roman"/>
+                <w:color w:val="C5C8C6"/>
+                <w:sz w:val="21"/>
+                <w:szCs w:val="21"/>
+                <w:lang w:eastAsia="es-ES"/>
+              </w:rPr>
+              <w:t>(</w:t>
+            </w:r>
+            <w:proofErr w:type="spellStart"/>
+            <w:r>
+              <w:rPr>
+                <w:rFonts w:ascii="Consolas" w:eastAsia="Times New Roman" w:hAnsi="Consolas" w:cs="Times New Roman"/>
+                <w:color w:val="6089B4"/>
+                <w:sz w:val="21"/>
+                <w:szCs w:val="21"/>
+                <w:lang w:eastAsia="es-ES"/>
+              </w:rPr>
+              <w:t>err</w:t>
+            </w:r>
+            <w:proofErr w:type="spellEnd"/>
+            <w:r>
+              <w:rPr>
+                <w:rFonts w:ascii="Consolas" w:eastAsia="Times New Roman" w:hAnsi="Consolas" w:cs="Times New Roman"/>
+                <w:color w:val="C5C8C6"/>
+                <w:sz w:val="21"/>
+                <w:szCs w:val="21"/>
+                <w:lang w:eastAsia="es-ES"/>
+              </w:rPr>
+              <w:t>));</w:t>
+            </w:r>
+          </w:p>
+          <w:p>
+            <w:pPr>
+              <w:shd w:val="clear" w:color="auto" w:fill="1E1E1E"/>
+              <w:spacing w:line="285" w:lineRule="atLeast"/>
+              <w:rPr>
+                <w:rFonts w:ascii="Consolas" w:eastAsia="Times New Roman" w:hAnsi="Consolas" w:cs="Times New Roman"/>
+                <w:color w:val="C5C8C6"/>
+                <w:sz w:val="21"/>
+                <w:szCs w:val="21"/>
+                <w:lang w:eastAsia="es-ES"/>
+              </w:rPr>
+            </w:pPr>
+          </w:p>
+          <w:p>
+            <w:pPr>
+              <w:shd w:val="clear" w:color="auto" w:fill="1E1E1E"/>
+              <w:spacing w:line="285" w:lineRule="atLeast"/>
+              <w:rPr>
+                <w:rFonts w:ascii="Consolas" w:eastAsia="Times New Roman" w:hAnsi="Consolas" w:cs="Times New Roman"/>
+                <w:color w:val="C5C8C6"/>
+                <w:sz w:val="21"/>
+                <w:szCs w:val="21"/>
+                <w:lang w:eastAsia="es-ES"/>
+              </w:rPr>
+            </w:pPr>
+            <w:proofErr w:type="spellStart"/>
+            <w:proofErr w:type="gramStart"/>
+            <w:r>
+              <w:rPr>
+                <w:rFonts w:ascii="Consolas" w:eastAsia="Times New Roman" w:hAnsi="Consolas" w:cs="Times New Roman"/>
+                <w:color w:val="C7444A"/>
+                <w:sz w:val="21"/>
+                <w:szCs w:val="21"/>
+                <w:lang w:eastAsia="es-ES"/>
+              </w:rPr>
+              <w:t>module</w:t>
+            </w:r>
+            <w:r>
+              <w:rPr>
+                <w:rFonts w:ascii="Consolas" w:eastAsia="Times New Roman" w:hAnsi="Consolas" w:cs="Times New Roman"/>
+                <w:color w:val="C5C8C6"/>
+                <w:sz w:val="21"/>
+                <w:szCs w:val="21"/>
+                <w:lang w:eastAsia="es-ES"/>
+              </w:rPr>
+              <w:t>.</w:t>
+            </w:r>
+            <w:r>
+              <w:rPr>
+                <w:rFonts w:ascii="Consolas" w:eastAsia="Times New Roman" w:hAnsi="Consolas" w:cs="Times New Roman"/>
+                <w:color w:val="C7444A"/>
+                <w:sz w:val="21"/>
+                <w:szCs w:val="21"/>
+                <w:lang w:eastAsia="es-ES"/>
+              </w:rPr>
+              <w:t>exports</w:t>
+            </w:r>
+            <w:proofErr w:type="spellEnd"/>
+            <w:proofErr w:type="gramEnd"/>
+            <w:r>
+              <w:rPr>
+                <w:rFonts w:ascii="Consolas" w:eastAsia="Times New Roman" w:hAnsi="Consolas" w:cs="Times New Roman"/>
+                <w:color w:val="C5C8C6"/>
+                <w:sz w:val="21"/>
+                <w:szCs w:val="21"/>
+                <w:lang w:eastAsia="es-ES"/>
+              </w:rPr>
+              <w:t xml:space="preserve"> </w:t>
+            </w:r>
+            <w:r>
+              <w:rPr>
+                <w:rFonts w:ascii="Consolas" w:eastAsia="Times New Roman" w:hAnsi="Consolas" w:cs="Times New Roman"/>
+                <w:color w:val="676867"/>
+                <w:sz w:val="21"/>
+                <w:szCs w:val="21"/>
+                <w:lang w:eastAsia="es-ES"/>
+              </w:rPr>
+              <w:t>=</w:t>
+            </w:r>
+            <w:r>
+              <w:rPr>
+                <w:rFonts w:ascii="Consolas" w:eastAsia="Times New Roman" w:hAnsi="Consolas" w:cs="Times New Roman"/>
+                <w:color w:val="C5C8C6"/>
+                <w:sz w:val="21"/>
+                <w:szCs w:val="21"/>
+                <w:lang w:eastAsia="es-ES"/>
+              </w:rPr>
+              <w:t xml:space="preserve"> </w:t>
+            </w:r>
+            <w:proofErr w:type="spellStart"/>
+            <w:r>
+              <w:rPr>
+                <w:rFonts w:ascii="Consolas" w:eastAsia="Times New Roman" w:hAnsi="Consolas" w:cs="Times New Roman"/>
+                <w:color w:val="6089B4"/>
+                <w:sz w:val="21"/>
+                <w:szCs w:val="21"/>
+                <w:lang w:eastAsia="es-ES"/>
+              </w:rPr>
+              <w:t>mongoose</w:t>
+            </w:r>
+            <w:proofErr w:type="spellEnd"/>
+            <w:r>
+              <w:rPr>
+                <w:rFonts w:ascii="Consolas" w:eastAsia="Times New Roman" w:hAnsi="Consolas" w:cs="Times New Roman"/>
+                <w:color w:val="C5C8C6"/>
+                <w:sz w:val="21"/>
+                <w:szCs w:val="21"/>
+                <w:lang w:eastAsia="es-ES"/>
+              </w:rPr>
+              <w:t>;</w:t>
+            </w:r>
+          </w:p>
+          <w:p>
+            <w:pPr>
+              <w:rPr>
+                <w:color w:val="FF0000"/>
+              </w:rPr>
+            </w:pPr>
+          </w:p>
+        </w:tc>
+      </w:tr>
+      <w:tr>
+        <w:tc>
+          <w:tcPr>
+            <w:tcW w:w="11335" w:type="dxa"/>
+          </w:tcPr>
+          <w:p>
+            <w:r>
               <w:t>Microsoft Windows [Versión 10.0.17134.590]</w:t>
             </w:r>
           </w:p>
@@ -1122,7 +1142,15 @@
             </w:r>
             <w:proofErr w:type="spellEnd"/>
             <w:r>
-              <w:t xml:space="preserve"> SKIPPING OPTIONAL DEPENDENCY: fsevents@1.2.4 (node_modules\</w:t>
+              <w:t xml:space="preserve"> SKIPPING OPTIONAL DEPENDENCY: fsevents@1.2.4 (</w:t>
+            </w:r>
+            <w:proofErr w:type="spellStart"/>
+            <w:r>
+              <w:t>node_modules</w:t>
+            </w:r>
+            <w:proofErr w:type="spellEnd"/>
+            <w:r>
+              <w:t>\</w:t>
             </w:r>
             <w:proofErr w:type="spellStart"/>
             <w:r>
@@ -1459,7 +1487,15 @@
             </w:r>
             <w:proofErr w:type="spellEnd"/>
             <w:r>
-              <w:t xml:space="preserve"> SKIPPING OPTIONAL DEPENDENCY: fsevents@1.2.4 (node_modules\</w:t>
+              <w:t xml:space="preserve"> SKIPPING OPTIONAL DEPENDENCY: fsevents@1.2.4 (</w:t>
+            </w:r>
+            <w:proofErr w:type="spellStart"/>
+            <w:r>
+              <w:t>node_modules</w:t>
+            </w:r>
+            <w:proofErr w:type="spellEnd"/>
+            <w:r>
+              <w:t>\</w:t>
             </w:r>
             <w:proofErr w:type="spellStart"/>
             <w:r>
@@ -1567,7 +1603,15 @@
             </w:r>
             <w:proofErr w:type="spellEnd"/>
             <w:r>
-              <w:t xml:space="preserve"> SKIPPING OPTIONAL DEPENDENCY: fsevents@1.2.7 (node_modules\@angular\</w:t>
+              <w:t xml:space="preserve"> SKIPPING OPTIONAL DEPENDENCY: fsevents@1.2.7 (</w:t>
+            </w:r>
+            <w:proofErr w:type="spellStart"/>
+            <w:r>
+              <w:t>node_modules</w:t>
+            </w:r>
+            <w:proofErr w:type="spellEnd"/>
+            <w:r>
+              <w:t>\@angular\</w:t>
             </w:r>
             <w:proofErr w:type="spellStart"/>
             <w:r>
@@ -1575,7 +1619,15 @@
             </w:r>
             <w:proofErr w:type="spellEnd"/>
             <w:r>
-              <w:t>\node_modules\</w:t>
+              <w:t>\</w:t>
+            </w:r>
+            <w:proofErr w:type="spellStart"/>
+            <w:r>
+              <w:t>node_modules</w:t>
+            </w:r>
+            <w:proofErr w:type="spellEnd"/>
+            <w:r>
+              <w:t>\</w:t>
             </w:r>
             <w:proofErr w:type="spellStart"/>
             <w:r>
@@ -1843,6 +1895,7 @@
           <w:p/>
           <w:p>
             <w:r>
+              <w:lastRenderedPageBreak/>
               <w:t>C:\Users\pc\Desktop\mean-procesos\frontend&gt;</w:t>
             </w:r>
           </w:p>
@@ -2548,7 +2601,15 @@
             </w:r>
             <w:proofErr w:type="spellEnd"/>
             <w:r>
-              <w:t xml:space="preserve"> SKIPPING OPTIONAL DEPENDENCY: fsevents@1.2.4 (node_modules\</w:t>
+              <w:t xml:space="preserve"> SKIPPING OPTIONAL DEPENDENCY: fsevents@1.2.4 (</w:t>
+            </w:r>
+            <w:proofErr w:type="spellStart"/>
+            <w:r>
+              <w:t>node_modules</w:t>
+            </w:r>
+            <w:proofErr w:type="spellEnd"/>
+            <w:r>
+              <w:t>\</w:t>
             </w:r>
             <w:proofErr w:type="spellStart"/>
             <w:r>
@@ -2656,7 +2717,15 @@
             </w:r>
             <w:proofErr w:type="spellEnd"/>
             <w:r>
-              <w:t xml:space="preserve"> SKIPPING OPTIONAL DEPENDENCY: fsevents@1.2.7 (node_modules\@angular\</w:t>
+              <w:t xml:space="preserve"> SKIPPING OPTIONAL DEPENDENCY: fsevents@1.2.7 (</w:t>
+            </w:r>
+            <w:proofErr w:type="spellStart"/>
+            <w:r>
+              <w:t>node_modules</w:t>
+            </w:r>
+            <w:proofErr w:type="spellEnd"/>
+            <w:r>
+              <w:t>\@angular\</w:t>
             </w:r>
             <w:proofErr w:type="spellStart"/>
             <w:r>
@@ -2664,7 +2733,15 @@
             </w:r>
             <w:proofErr w:type="spellEnd"/>
             <w:r>
-              <w:t>\node_modules\</w:t>
+              <w:t>\</w:t>
+            </w:r>
+            <w:proofErr w:type="spellStart"/>
+            <w:r>
+              <w:t>node_modules</w:t>
+            </w:r>
+            <w:proofErr w:type="spellEnd"/>
+            <w:r>
+              <w:t>\</w:t>
             </w:r>
             <w:proofErr w:type="spellStart"/>
             <w:r>
@@ -2982,8 +3059,6 @@
             <w:r>
               <w:t xml:space="preserve"> './employee.component.css' in 'C:\Users\pc\Desktop\mean-procesos\frontend\src\app\components\employee'</w:t>
             </w:r>
-            <w:bookmarkStart w:id="0" w:name="_GoBack"/>
-            <w:bookmarkEnd w:id="0"/>
           </w:p>
         </w:tc>
       </w:tr>

</xml_diff>